<commit_message>
printing f1 score + pdf version of rapport
</commit_message>
<xml_diff>
--- a/TP5/rapport.docx
+++ b/TP5/rapport.docx
@@ -13,6 +13,7 @@
       <w:r>
         <w:rPr>
           <w:rFonts w:ascii="Times New Roman" w:hAnsi="Times New Roman" w:cs="Times New Roman"/>
+          <w:noProof/>
           <w:lang w:val="fr-CA"/>
         </w:rPr>
         <w:drawing>
@@ -232,7 +233,6 @@
           <w:rFonts w:ascii="Times New Roman" w:hAnsi="Times New Roman" w:cs="Times New Roman"/>
           <w:sz w:val="28"/>
           <w:szCs w:val="28"/>
-          <w:lang w:val="fr-CA"/>
         </w:rPr>
       </w:pPr>
       <w:r>
@@ -240,7 +240,6 @@
           <w:rFonts w:ascii="Times New Roman" w:hAnsi="Times New Roman" w:cs="Times New Roman"/>
           <w:sz w:val="28"/>
           <w:szCs w:val="28"/>
-          <w:lang w:val="fr-CA"/>
         </w:rPr>
         <w:t>Hugo Lachieze-Rey (1934177)</w:t>
       </w:r>
@@ -252,69 +251,34 @@
           <w:rFonts w:ascii="Times New Roman" w:hAnsi="Times New Roman" w:cs="Times New Roman"/>
           <w:sz w:val="28"/>
           <w:szCs w:val="28"/>
-          <w:lang w:val="fr-CA"/>
-        </w:rPr>
-      </w:pPr>
-      <w:proofErr w:type="spellStart"/>
+        </w:rPr>
+      </w:pPr>
       <w:r>
         <w:rPr>
           <w:rFonts w:ascii="Times New Roman" w:hAnsi="Times New Roman" w:cs="Times New Roman"/>
           <w:sz w:val="28"/>
           <w:szCs w:val="28"/>
-          <w:lang w:val="fr-CA"/>
-        </w:rPr>
-        <w:t>Dimitry</w:t>
-      </w:r>
-      <w:proofErr w:type="spellEnd"/>
-      <w:r>
+        </w:rPr>
+        <w:t>Dimitry Kamga (1898357)</w:t>
+      </w:r>
+    </w:p>
+    <w:p>
+      <w:pPr>
+        <w:jc w:val="center"/>
         <w:rPr>
           <w:rFonts w:ascii="Times New Roman" w:hAnsi="Times New Roman" w:cs="Times New Roman"/>
           <w:sz w:val="28"/>
           <w:szCs w:val="28"/>
-          <w:lang w:val="fr-CA"/>
-        </w:rPr>
-        <w:t xml:space="preserve"> </w:t>
-      </w:r>
-      <w:proofErr w:type="spellStart"/>
-      <w:r>
+        </w:rPr>
+      </w:pPr>
+    </w:p>
+    <w:p>
+      <w:pPr>
+        <w:jc w:val="center"/>
         <w:rPr>
           <w:rFonts w:ascii="Times New Roman" w:hAnsi="Times New Roman" w:cs="Times New Roman"/>
           <w:sz w:val="28"/>
           <w:szCs w:val="28"/>
-          <w:lang w:val="fr-CA"/>
-        </w:rPr>
-        <w:t>Kamga</w:t>
-      </w:r>
-      <w:proofErr w:type="spellEnd"/>
-      <w:r>
-        <w:rPr>
-          <w:rFonts w:ascii="Times New Roman" w:hAnsi="Times New Roman" w:cs="Times New Roman"/>
-          <w:sz w:val="28"/>
-          <w:szCs w:val="28"/>
-          <w:lang w:val="fr-CA"/>
-        </w:rPr>
-        <w:t xml:space="preserve"> (1898357)</w:t>
-      </w:r>
-    </w:p>
-    <w:p>
-      <w:pPr>
-        <w:jc w:val="center"/>
-        <w:rPr>
-          <w:rFonts w:ascii="Times New Roman" w:hAnsi="Times New Roman" w:cs="Times New Roman"/>
-          <w:sz w:val="28"/>
-          <w:szCs w:val="28"/>
-          <w:lang w:val="fr-CA"/>
-        </w:rPr>
-      </w:pPr>
-    </w:p>
-    <w:p>
-      <w:pPr>
-        <w:jc w:val="center"/>
-        <w:rPr>
-          <w:rFonts w:ascii="Times New Roman" w:hAnsi="Times New Roman" w:cs="Times New Roman"/>
-          <w:sz w:val="28"/>
-          <w:szCs w:val="28"/>
-          <w:lang w:val="fr-CA"/>
         </w:rPr>
       </w:pPr>
     </w:p>
@@ -538,27 +502,7 @@
                 <w:szCs w:val="24"/>
                 <w:lang w:val="fr-CA"/>
               </w:rPr>
-              <w:t>« </w:t>
-            </w:r>
-            <w:proofErr w:type="gramStart"/>
-            <w:r>
-              <w:rPr>
-                <w:rFonts w:ascii="Times New Roman" w:hAnsi="Times New Roman" w:cs="Times New Roman"/>
-                <w:sz w:val="24"/>
-                <w:szCs w:val="24"/>
-                <w:lang w:val="fr-CA"/>
-              </w:rPr>
-              <w:t>f</w:t>
-            </w:r>
-            <w:proofErr w:type="gramEnd"/>
-            <w:r>
-              <w:rPr>
-                <w:rFonts w:ascii="Times New Roman" w:hAnsi="Times New Roman" w:cs="Times New Roman"/>
-                <w:sz w:val="24"/>
-                <w:szCs w:val="24"/>
-                <w:lang w:val="fr-CA"/>
-              </w:rPr>
-              <w:t>1 » initial</w:t>
+              <w:t>« f1 » initial</w:t>
             </w:r>
           </w:p>
         </w:tc>
@@ -585,27 +529,7 @@
                 <w:szCs w:val="24"/>
                 <w:lang w:val="fr-CA"/>
               </w:rPr>
-              <w:t>« </w:t>
-            </w:r>
-            <w:proofErr w:type="gramStart"/>
-            <w:r>
-              <w:rPr>
-                <w:rFonts w:ascii="Times New Roman" w:hAnsi="Times New Roman" w:cs="Times New Roman"/>
-                <w:sz w:val="24"/>
-                <w:szCs w:val="24"/>
-                <w:lang w:val="fr-CA"/>
-              </w:rPr>
-              <w:t>f</w:t>
-            </w:r>
-            <w:proofErr w:type="gramEnd"/>
-            <w:r>
-              <w:rPr>
-                <w:rFonts w:ascii="Times New Roman" w:hAnsi="Times New Roman" w:cs="Times New Roman"/>
-                <w:sz w:val="24"/>
-                <w:szCs w:val="24"/>
-                <w:lang w:val="fr-CA"/>
-              </w:rPr>
-              <w:t>1 » après test</w:t>
+              <w:t>« f1 » après test</w:t>
             </w:r>
           </w:p>
         </w:tc>
@@ -790,34 +714,7 @@
                 <w:szCs w:val="24"/>
                 <w:lang w:val="fr-CA"/>
               </w:rPr>
-              <w:t>près</w:t>
-            </w:r>
-            <w:r>
-              <w:rPr>
-                <w:rFonts w:ascii="Times New Roman" w:hAnsi="Times New Roman" w:cs="Times New Roman"/>
-                <w:sz w:val="24"/>
-                <w:szCs w:val="24"/>
-                <w:lang w:val="fr-CA"/>
-              </w:rPr>
-              <w:t xml:space="preserve"> le nettoyage des </w:t>
-            </w:r>
-            <w:r>
-              <w:rPr>
-                <w:rFonts w:ascii="Times New Roman" w:hAnsi="Times New Roman" w:cs="Times New Roman"/>
-                <w:sz w:val="24"/>
-                <w:szCs w:val="24"/>
-                <w:lang w:val="fr-CA"/>
-              </w:rPr>
-              <w:t>courriels</w:t>
-            </w:r>
-            <w:r>
-              <w:rPr>
-                <w:rFonts w:ascii="Times New Roman" w:hAnsi="Times New Roman" w:cs="Times New Roman"/>
-                <w:sz w:val="24"/>
-                <w:szCs w:val="24"/>
-                <w:lang w:val="fr-CA"/>
-              </w:rPr>
-              <w:t xml:space="preserve"> du ”train </w:t>
+              <w:t xml:space="preserve">près le nettoyage des courriels du ”train </w:t>
             </w:r>
             <w:proofErr w:type="spellStart"/>
             <w:r>
@@ -969,16 +866,7 @@
                 <w:szCs w:val="24"/>
                 <w:lang w:val="fr-CA"/>
               </w:rPr>
-              <w:t>Après</w:t>
-            </w:r>
-            <w:r>
-              <w:rPr>
-                <w:rFonts w:ascii="Times New Roman" w:hAnsi="Times New Roman" w:cs="Times New Roman"/>
-                <w:sz w:val="24"/>
-                <w:szCs w:val="24"/>
-                <w:lang w:val="fr-CA"/>
-              </w:rPr>
-              <w:t xml:space="preserve"> le nettoyage des </w:t>
+              <w:t xml:space="preserve">Après le nettoyage des </w:t>
             </w:r>
             <w:r>
               <w:rPr>
@@ -1157,16 +1045,7 @@
                 <w:szCs w:val="24"/>
                 <w:lang w:val="fr-CA"/>
               </w:rPr>
-              <w:t>près</w:t>
-            </w:r>
-            <w:r>
-              <w:rPr>
-                <w:rFonts w:ascii="Times New Roman" w:hAnsi="Times New Roman" w:cs="Times New Roman"/>
-                <w:sz w:val="24"/>
-                <w:szCs w:val="24"/>
-                <w:lang w:val="fr-CA"/>
-              </w:rPr>
-              <w:t xml:space="preserve"> 10 permutations des mots dans le ”train </w:t>
+              <w:t xml:space="preserve">près 10 permutations des mots dans le ”train </w:t>
             </w:r>
             <w:proofErr w:type="spellStart"/>
             <w:r>
@@ -1506,43 +1385,7 @@
                 <w:szCs w:val="24"/>
                 <w:lang w:val="fr-CA"/>
               </w:rPr>
-              <w:t xml:space="preserve">avoir </w:t>
-            </w:r>
-            <w:r>
-              <w:rPr>
-                <w:rFonts w:ascii="Times New Roman" w:hAnsi="Times New Roman" w:cs="Times New Roman"/>
-                <w:sz w:val="24"/>
-                <w:szCs w:val="24"/>
-                <w:lang w:val="fr-CA"/>
-              </w:rPr>
-              <w:t>triplé</w:t>
-            </w:r>
-            <w:r>
-              <w:rPr>
-                <w:rFonts w:ascii="Times New Roman" w:hAnsi="Times New Roman" w:cs="Times New Roman"/>
-                <w:sz w:val="24"/>
-                <w:szCs w:val="24"/>
-                <w:lang w:val="fr-CA"/>
-              </w:rPr>
-              <w:t xml:space="preserve"> les </w:t>
-            </w:r>
-            <w:r>
-              <w:rPr>
-                <w:rFonts w:ascii="Times New Roman" w:hAnsi="Times New Roman" w:cs="Times New Roman"/>
-                <w:sz w:val="24"/>
-                <w:szCs w:val="24"/>
-                <w:lang w:val="fr-CA"/>
-              </w:rPr>
-              <w:t>courriels</w:t>
-            </w:r>
-            <w:r>
-              <w:rPr>
-                <w:rFonts w:ascii="Times New Roman" w:hAnsi="Times New Roman" w:cs="Times New Roman"/>
-                <w:sz w:val="24"/>
-                <w:szCs w:val="24"/>
-                <w:lang w:val="fr-CA"/>
-              </w:rPr>
-              <w:t xml:space="preserve"> dans le ”train </w:t>
+              <w:t xml:space="preserve">avoir triplé les courriels dans le ”train </w:t>
             </w:r>
             <w:proofErr w:type="spellStart"/>
             <w:r>
@@ -1712,43 +1555,7 @@
                 <w:szCs w:val="24"/>
                 <w:lang w:val="fr-CA"/>
               </w:rPr>
-              <w:t xml:space="preserve">avoir </w:t>
-            </w:r>
-            <w:r>
-              <w:rPr>
-                <w:rFonts w:ascii="Times New Roman" w:hAnsi="Times New Roman" w:cs="Times New Roman"/>
-                <w:sz w:val="24"/>
-                <w:szCs w:val="24"/>
-                <w:lang w:val="fr-CA"/>
-              </w:rPr>
-              <w:t>triplé</w:t>
-            </w:r>
-            <w:r>
-              <w:rPr>
-                <w:rFonts w:ascii="Times New Roman" w:hAnsi="Times New Roman" w:cs="Times New Roman"/>
-                <w:sz w:val="24"/>
-                <w:szCs w:val="24"/>
-                <w:lang w:val="fr-CA"/>
-              </w:rPr>
-              <w:t xml:space="preserve"> les </w:t>
-            </w:r>
-            <w:r>
-              <w:rPr>
-                <w:rFonts w:ascii="Times New Roman" w:hAnsi="Times New Roman" w:cs="Times New Roman"/>
-                <w:sz w:val="24"/>
-                <w:szCs w:val="24"/>
-                <w:lang w:val="fr-CA"/>
-              </w:rPr>
-              <w:t>courriels</w:t>
-            </w:r>
-            <w:r>
-              <w:rPr>
-                <w:rFonts w:ascii="Times New Roman" w:hAnsi="Times New Roman" w:cs="Times New Roman"/>
-                <w:sz w:val="24"/>
-                <w:szCs w:val="24"/>
-                <w:lang w:val="fr-CA"/>
-              </w:rPr>
-              <w:t xml:space="preserve"> dans le ”test </w:t>
+              <w:t xml:space="preserve">avoir triplé les courriels dans le ”test </w:t>
             </w:r>
             <w:proofErr w:type="spellStart"/>
             <w:r>
@@ -1918,25 +1725,7 @@
                 <w:szCs w:val="24"/>
                 <w:lang w:val="fr-CA"/>
               </w:rPr>
-              <w:t xml:space="preserve">avoir </w:t>
-            </w:r>
-            <w:r>
-              <w:rPr>
-                <w:rFonts w:ascii="Times New Roman" w:hAnsi="Times New Roman" w:cs="Times New Roman"/>
-                <w:sz w:val="24"/>
-                <w:szCs w:val="24"/>
-                <w:lang w:val="fr-CA"/>
-              </w:rPr>
-              <w:t>dupliqué</w:t>
-            </w:r>
-            <w:r>
-              <w:rPr>
-                <w:rFonts w:ascii="Times New Roman" w:hAnsi="Times New Roman" w:cs="Times New Roman"/>
-                <w:sz w:val="24"/>
-                <w:szCs w:val="24"/>
-                <w:lang w:val="fr-CA"/>
-              </w:rPr>
-              <w:t xml:space="preserve"> les mots dans le ”train </w:t>
+              <w:t xml:space="preserve">avoir dupliqué les mots dans le ”train </w:t>
             </w:r>
             <w:proofErr w:type="spellStart"/>
             <w:r>
@@ -2106,25 +1895,7 @@
                 <w:szCs w:val="24"/>
                 <w:lang w:val="fr-CA"/>
               </w:rPr>
-              <w:t xml:space="preserve">avoir </w:t>
-            </w:r>
-            <w:r>
-              <w:rPr>
-                <w:rFonts w:ascii="Times New Roman" w:hAnsi="Times New Roman" w:cs="Times New Roman"/>
-                <w:sz w:val="24"/>
-                <w:szCs w:val="24"/>
-                <w:lang w:val="fr-CA"/>
-              </w:rPr>
-              <w:t>dupliqué</w:t>
-            </w:r>
-            <w:r>
-              <w:rPr>
-                <w:rFonts w:ascii="Times New Roman" w:hAnsi="Times New Roman" w:cs="Times New Roman"/>
-                <w:sz w:val="24"/>
-                <w:szCs w:val="24"/>
-                <w:lang w:val="fr-CA"/>
-              </w:rPr>
-              <w:t xml:space="preserve"> les mots dans le ”test </w:t>
+              <w:t xml:space="preserve">avoir dupliqué les mots dans le ”test </w:t>
             </w:r>
             <w:proofErr w:type="spellStart"/>
             <w:r>
@@ -2273,6 +2044,15 @@
           <w:lang w:val="fr-CA"/>
         </w:rPr>
       </w:pPr>
+      <w:r>
+        <w:rPr>
+          <w:rFonts w:ascii="Times New Roman" w:hAnsi="Times New Roman" w:cs="Times New Roman"/>
+          <w:sz w:val="24"/>
+          <w:szCs w:val="24"/>
+          <w:lang w:val="fr-CA"/>
+        </w:rPr>
+        <w:t xml:space="preserve">La fonction « f1 » est calculée avec la formule suivante : </w:t>
+      </w:r>
     </w:p>
     <w:p>
       <w:pPr>
@@ -2283,16 +2063,64 @@
           <w:lang w:val="fr-CA"/>
         </w:rPr>
       </w:pPr>
-      <w:r>
+      <m:oMathPara>
+        <m:oMath>
+          <m:r>
+            <w:rPr>
+              <w:rFonts w:ascii="Cambria Math" w:hAnsi="Cambria Math" w:cs="Times New Roman"/>
+              <w:sz w:val="24"/>
+              <w:szCs w:val="24"/>
+              <w:lang w:val="fr-CA"/>
+            </w:rPr>
+            <m:t xml:space="preserve">F1 score = </m:t>
+          </m:r>
+          <m:f>
+            <m:fPr>
+              <m:ctrlPr>
+                <w:rPr>
+                  <w:rFonts w:ascii="Cambria Math" w:hAnsi="Cambria Math" w:cs="Times New Roman"/>
+                  <w:i/>
+                  <w:sz w:val="24"/>
+                  <w:szCs w:val="24"/>
+                  <w:lang w:val="fr-CA"/>
+                </w:rPr>
+              </m:ctrlPr>
+            </m:fPr>
+            <m:num>
+              <m:r>
+                <w:rPr>
+                  <w:rFonts w:ascii="Cambria Math" w:hAnsi="Cambria Math" w:cs="Times New Roman"/>
+                  <w:sz w:val="24"/>
+                  <w:szCs w:val="24"/>
+                  <w:lang w:val="fr-CA"/>
+                </w:rPr>
+                <m:t>2 x (Precision x Recall)</m:t>
+              </m:r>
+            </m:num>
+            <m:den>
+              <m:r>
+                <w:rPr>
+                  <w:rFonts w:ascii="Cambria Math" w:hAnsi="Cambria Math" w:cs="Times New Roman"/>
+                  <w:sz w:val="24"/>
+                  <w:szCs w:val="24"/>
+                  <w:lang w:val="fr-CA"/>
+                </w:rPr>
+                <m:t>Precision + Recall</m:t>
+              </m:r>
+            </m:den>
+          </m:f>
+        </m:oMath>
+      </m:oMathPara>
+    </w:p>
+    <w:p>
+      <w:pPr>
         <w:rPr>
           <w:rFonts w:ascii="Times New Roman" w:hAnsi="Times New Roman" w:cs="Times New Roman"/>
           <w:sz w:val="24"/>
           <w:szCs w:val="24"/>
           <w:lang w:val="fr-CA"/>
         </w:rPr>
-        <w:t>On remarque que les huit tests passent et que la fonction f1 (</w:t>
-      </w:r>
-      <w:proofErr w:type="spellStart"/>
+      </w:pPr>
       <w:r>
         <w:rPr>
           <w:rFonts w:ascii="Times New Roman" w:hAnsi="Times New Roman" w:cs="Times New Roman"/>
@@ -2300,9 +2128,8 @@
           <w:szCs w:val="24"/>
           <w:lang w:val="fr-CA"/>
         </w:rPr>
-        <w:t>precision</w:t>
-      </w:r>
-      <w:proofErr w:type="spellEnd"/>
+        <w:t xml:space="preserve">On remarque que les huit tests passent et que la fonction </w:t>
+      </w:r>
       <w:r>
         <w:rPr>
           <w:rFonts w:ascii="Times New Roman" w:hAnsi="Times New Roman" w:cs="Times New Roman"/>
@@ -2310,9 +2137,8 @@
           <w:szCs w:val="24"/>
           <w:lang w:val="fr-CA"/>
         </w:rPr>
-        <w:t xml:space="preserve"> et </w:t>
-      </w:r>
-      <w:proofErr w:type="spellStart"/>
+        <w:t>« F1 score »</w:t>
+      </w:r>
       <w:r>
         <w:rPr>
           <w:rFonts w:ascii="Times New Roman" w:hAnsi="Times New Roman" w:cs="Times New Roman"/>
@@ -2320,9 +2146,8 @@
           <w:szCs w:val="24"/>
           <w:lang w:val="fr-CA"/>
         </w:rPr>
-        <w:t>recall</w:t>
-      </w:r>
-      <w:proofErr w:type="spellEnd"/>
+        <w:t>affiche les mêmes résultats pour chaque test</w:t>
+      </w:r>
       <w:r>
         <w:rPr>
           <w:rFonts w:ascii="Times New Roman" w:hAnsi="Times New Roman" w:cs="Times New Roman"/>
@@ -2330,7 +2155,34 @@
           <w:szCs w:val="24"/>
           <w:lang w:val="fr-CA"/>
         </w:rPr>
-        <w:t xml:space="preserve">) affiche les mêmes résultats pour chaque test. </w:t>
+        <w:t> : 0</w:t>
+      </w:r>
+      <w:r>
+        <w:rPr>
+          <w:rFonts w:ascii="Times New Roman" w:hAnsi="Times New Roman" w:cs="Times New Roman"/>
+          <w:sz w:val="24"/>
+          <w:szCs w:val="24"/>
+          <w:lang w:val="fr-CA"/>
+        </w:rPr>
+        <w:t>,</w:t>
+      </w:r>
+      <w:r>
+        <w:rPr>
+          <w:rFonts w:ascii="Times New Roman" w:hAnsi="Times New Roman" w:cs="Times New Roman"/>
+          <w:sz w:val="24"/>
+          <w:szCs w:val="24"/>
+          <w:lang w:val="fr-CA"/>
+        </w:rPr>
+        <w:t>66.</w:t>
+      </w:r>
+      <w:r>
+        <w:rPr>
+          <w:rFonts w:ascii="Times New Roman" w:hAnsi="Times New Roman" w:cs="Times New Roman"/>
+          <w:sz w:val="24"/>
+          <w:szCs w:val="24"/>
+          <w:lang w:val="fr-CA"/>
+        </w:rPr>
+        <w:t xml:space="preserve"> </w:t>
       </w:r>
     </w:p>
     <w:p>
@@ -2351,16 +2203,6 @@
         </w:rPr>
         <w:br w:type="page"/>
       </w:r>
-    </w:p>
-    <w:p>
-      <w:pPr>
-        <w:rPr>
-          <w:rFonts w:ascii="Times New Roman" w:hAnsi="Times New Roman" w:cs="Times New Roman"/>
-          <w:sz w:val="24"/>
-          <w:szCs w:val="24"/>
-          <w:lang w:val="fr-CA"/>
-        </w:rPr>
-      </w:pPr>
       <w:r>
         <w:rPr>
           <w:rFonts w:ascii="Times New Roman" w:hAnsi="Times New Roman" w:cs="Times New Roman"/>
@@ -2483,7 +2325,8 @@
       </w:r>
     </w:p>
     <w:sectPr>
-      <w:footerReference w:type="first" r:id="rId8"/>
+      <w:footerReference w:type="default" r:id="rId8"/>
+      <w:footerReference w:type="first" r:id="rId9"/>
       <w:pgSz w:w="12240" w:h="15840"/>
       <w:pgMar w:top="1440" w:right="1440" w:bottom="1440" w:left="1440" w:header="708" w:footer="708" w:gutter="0"/>
       <w:cols w:space="708"/>
@@ -2523,7 +2366,7 @@
 <w:ftr xmlns:wpc="http://schemas.microsoft.com/office/word/2010/wordprocessingCanvas" xmlns:cx="http://schemas.microsoft.com/office/drawing/2014/chartex" xmlns:cx1="http://schemas.microsoft.com/office/drawing/2015/9/8/chartex" xmlns:cx2="http://schemas.microsoft.com/office/drawing/2015/10/21/chartex" xmlns:cx3="http://schemas.microsoft.com/office/drawing/2016/5/9/chartex" xmlns:cx4="http://schemas.microsoft.com/office/drawing/2016/5/10/chartex" xmlns:cx5="http://schemas.microsoft.com/office/drawing/2016/5/11/chartex" xmlns:cx6="http://schemas.microsoft.com/office/drawing/2016/5/12/chartex" xmlns:cx7="http://schemas.microsoft.com/office/drawing/2016/5/13/chartex" xmlns:cx8="http://schemas.microsoft.com/office/drawing/2016/5/14/chartex" xmlns:mc="http://schemas.openxmlformats.org/markup-compatibility/2006" xmlns:aink="http://schemas.microsoft.com/office/drawing/2016/ink" xmlns:am3d="http://schemas.microsoft.com/office/drawing/2017/model3d" xmlns:o="urn:schemas-microsoft-com:office:office" xmlns:r="http://schemas.openxmlformats.org/officeDocument/2006/relationships" xmlns:m="http://schemas.openxmlformats.org/officeDocument/2006/math" xmlns:v="urn:schemas-microsoft-com:vml" xmlns:wp14="http://schemas.microsoft.com/office/word/2010/wordprocessingDrawing" xmlns:wp="http://schemas.openxmlformats.org/drawingml/2006/wordprocessingDrawing" xmlns:w10="urn:schemas-microsoft-com:office:word" xmlns:w="http://schemas.openxmlformats.org/wordprocessingml/2006/main" xmlns:w14="http://schemas.microsoft.com/office/word/2010/wordml" xmlns:w15="http://schemas.microsoft.com/office/word/2012/wordml" xmlns:w16cex="http://schemas.microsoft.com/office/word/2018/wordml/cex" xmlns:w16cid="http://schemas.microsoft.com/office/word/2016/wordml/cid" xmlns:w16="http://schemas.microsoft.com/office/word/2018/wordml" xmlns:w16sdtdh="http://schemas.microsoft.com/office/word/2020/wordml/sdtdatahash" xmlns:w16se="http://schemas.microsoft.com/office/word/2015/wordml/symex" xmlns:wpg="http://schemas.microsoft.com/office/word/2010/wordprocessingGroup" xmlns:wpi="http://schemas.microsoft.com/office/word/2010/wordprocessingInk" xmlns:wne="http://schemas.microsoft.com/office/word/2006/wordml" xmlns:wps="http://schemas.microsoft.com/office/word/2010/wordprocessingShape" mc:Ignorable="w14 w15 w16se w16cid w16 w16cex w16sdtdh wp14">
   <w:sdt>
     <w:sdtPr>
-      <w:id w:val="-1008439327"/>
+      <w:id w:val="1235742212"/>
       <w:docPartObj>
         <w:docPartGallery w:val="Page Numbers (Bottom of Page)"/>
         <w:docPartUnique/>
@@ -2561,6 +2404,38 @@
           </w:rPr>
           <w:fldChar w:fldCharType="end"/>
         </w:r>
+      </w:p>
+    </w:sdtContent>
+  </w:sdt>
+  <w:p>
+    <w:pPr>
+      <w:pStyle w:val="Footer"/>
+    </w:pPr>
+  </w:p>
+</w:ftr>
+</file>
+
+<file path=word/footer2.xml><?xml version="1.0" encoding="utf-8"?>
+<w:ftr xmlns:wpc="http://schemas.microsoft.com/office/word/2010/wordprocessingCanvas" xmlns:cx="http://schemas.microsoft.com/office/drawing/2014/chartex" xmlns:cx1="http://schemas.microsoft.com/office/drawing/2015/9/8/chartex" xmlns:cx2="http://schemas.microsoft.com/office/drawing/2015/10/21/chartex" xmlns:cx3="http://schemas.microsoft.com/office/drawing/2016/5/9/chartex" xmlns:cx4="http://schemas.microsoft.com/office/drawing/2016/5/10/chartex" xmlns:cx5="http://schemas.microsoft.com/office/drawing/2016/5/11/chartex" xmlns:cx6="http://schemas.microsoft.com/office/drawing/2016/5/12/chartex" xmlns:cx7="http://schemas.microsoft.com/office/drawing/2016/5/13/chartex" xmlns:cx8="http://schemas.microsoft.com/office/drawing/2016/5/14/chartex" xmlns:mc="http://schemas.openxmlformats.org/markup-compatibility/2006" xmlns:aink="http://schemas.microsoft.com/office/drawing/2016/ink" xmlns:am3d="http://schemas.microsoft.com/office/drawing/2017/model3d" xmlns:o="urn:schemas-microsoft-com:office:office" xmlns:r="http://schemas.openxmlformats.org/officeDocument/2006/relationships" xmlns:m="http://schemas.openxmlformats.org/officeDocument/2006/math" xmlns:v="urn:schemas-microsoft-com:vml" xmlns:wp14="http://schemas.microsoft.com/office/word/2010/wordprocessingDrawing" xmlns:wp="http://schemas.openxmlformats.org/drawingml/2006/wordprocessingDrawing" xmlns:w10="urn:schemas-microsoft-com:office:word" xmlns:w="http://schemas.openxmlformats.org/wordprocessingml/2006/main" xmlns:w14="http://schemas.microsoft.com/office/word/2010/wordml" xmlns:w15="http://schemas.microsoft.com/office/word/2012/wordml" xmlns:w16cex="http://schemas.microsoft.com/office/word/2018/wordml/cex" xmlns:w16cid="http://schemas.microsoft.com/office/word/2016/wordml/cid" xmlns:w16="http://schemas.microsoft.com/office/word/2018/wordml" xmlns:w16sdtdh="http://schemas.microsoft.com/office/word/2020/wordml/sdtdatahash" xmlns:w16se="http://schemas.microsoft.com/office/word/2015/wordml/symex" xmlns:wpg="http://schemas.microsoft.com/office/word/2010/wordprocessingGroup" xmlns:wpi="http://schemas.microsoft.com/office/word/2010/wordprocessingInk" xmlns:wne="http://schemas.microsoft.com/office/word/2006/wordml" xmlns:wps="http://schemas.microsoft.com/office/word/2010/wordprocessingShape" mc:Ignorable="w14 w15 w16se w16cid w16 w16cex w16sdtdh wp14">
+  <w:sdt>
+    <w:sdtPr>
+      <w:id w:val="-1008439327"/>
+      <w:docPartObj>
+        <w:docPartGallery w:val="Page Numbers (Bottom of Page)"/>
+        <w:docPartUnique/>
+      </w:docPartObj>
+    </w:sdtPr>
+    <w:sdtEndPr>
+      <w:rPr>
+        <w:noProof/>
+      </w:rPr>
+    </w:sdtEndPr>
+    <w:sdtContent>
+      <w:p>
+        <w:pPr>
+          <w:pStyle w:val="Footer"/>
+          <w:jc w:val="right"/>
+        </w:pPr>
       </w:p>
     </w:sdtContent>
   </w:sdt>
@@ -3328,6 +3203,7 @@
   <w:style w:type="character" w:default="1" w:styleId="DefaultParagraphFont">
     <w:name w:val="Default Paragraph Font"/>
     <w:uiPriority w:val="1"/>
+    <w:semiHidden/>
     <w:unhideWhenUsed/>
   </w:style>
   <w:style w:type="table" w:default="1" w:styleId="TableNormal">
@@ -3476,6 +3352,16 @@
       <w:sz w:val="20"/>
       <w:szCs w:val="20"/>
       <w:lang w:val="en-US"/>
+    </w:rPr>
+  </w:style>
+  <w:style w:type="character" w:styleId="PlaceholderText">
+    <w:name w:val="Placeholder Text"/>
+    <w:basedOn w:val="DefaultParagraphFont"/>
+    <w:uiPriority w:val="99"/>
+    <w:semiHidden/>
+    <w:rsid w:val="00792A9B"/>
+    <w:rPr>
+      <w:color w:val="808080"/>
     </w:rPr>
   </w:style>
 </w:styles>

</xml_diff>